<commit_message>
Atualização da página do Grupo e arquivo de Listas
</commit_message>
<xml_diff>
--- a/listas/file.docx
+++ b/listas/file.docx
@@ -4,11 +4,2651 @@
   <w:body>
     <w:p>
       <w:r>
-        <w:t>Oi</w:t>
+        <w:t xml:space="preserve">Teste </w:t>
+      </w:r>
+      <w:proofErr w:type="spellStart"/>
+      <w:r>
+        <w:t>Teste</w:t>
+      </w:r>
+      <w:proofErr w:type="spellEnd"/>
+      <w:r>
+        <w:t xml:space="preserve"> </w:t>
+      </w:r>
+      <w:proofErr w:type="spellStart"/>
+      <w:r>
+        <w:t>Teste</w:t>
+      </w:r>
+      <w:proofErr w:type="spellEnd"/>
+      <w:proofErr w:type="gramStart"/>
+      <w:r>
+        <w:t xml:space="preserve"> </w:t>
+      </w:r>
+      <w:r>
+        <w:t xml:space="preserve"> </w:t>
+      </w:r>
+      <w:proofErr w:type="spellStart"/>
+      <w:proofErr w:type="gramEnd"/>
+      <w:r>
+        <w:t>Teste</w:t>
+      </w:r>
+      <w:proofErr w:type="spellEnd"/>
+      <w:r>
+        <w:t xml:space="preserve"> </w:t>
+      </w:r>
+      <w:proofErr w:type="spellStart"/>
+      <w:r>
+        <w:t>Teste</w:t>
+      </w:r>
+      <w:proofErr w:type="spellEnd"/>
+      <w:r>
+        <w:t xml:space="preserve"> </w:t>
+      </w:r>
+      <w:proofErr w:type="spellStart"/>
+      <w:r>
+        <w:t>Teste</w:t>
+      </w:r>
+      <w:proofErr w:type="spellEnd"/>
+      <w:r>
+        <w:t xml:space="preserve"> </w:t>
+      </w:r>
+      <w:proofErr w:type="spellStart"/>
+      <w:r>
+        <w:t>Teste</w:t>
+      </w:r>
+      <w:proofErr w:type="spellEnd"/>
+      <w:r>
+        <w:t xml:space="preserve"> </w:t>
+      </w:r>
+      <w:proofErr w:type="spellStart"/>
+      <w:r>
+        <w:t>Teste</w:t>
+      </w:r>
+      <w:proofErr w:type="spellEnd"/>
+      <w:r>
+        <w:t xml:space="preserve"> </w:t>
+      </w:r>
+      <w:proofErr w:type="spellStart"/>
+      <w:r>
+        <w:t>Teste</w:t>
+      </w:r>
+      <w:proofErr w:type="spellEnd"/>
+      <w:r>
+        <w:t xml:space="preserve"> </w:t>
+      </w:r>
+      <w:proofErr w:type="spellStart"/>
+      <w:r>
+        <w:t>Teste</w:t>
+      </w:r>
+      <w:proofErr w:type="spellEnd"/>
+      <w:r>
+        <w:t xml:space="preserve"> </w:t>
+      </w:r>
+      <w:proofErr w:type="spellStart"/>
+      <w:r>
+        <w:t>Teste</w:t>
+      </w:r>
+      <w:proofErr w:type="spellEnd"/>
+      <w:r>
+        <w:t xml:space="preserve"> </w:t>
+      </w:r>
+      <w:proofErr w:type="spellStart"/>
+      <w:r>
+        <w:t>Teste</w:t>
+      </w:r>
+      <w:proofErr w:type="spellEnd"/>
+      <w:r>
+        <w:t xml:space="preserve"> </w:t>
+      </w:r>
+      <w:proofErr w:type="spellStart"/>
+      <w:r>
+        <w:t>Teste</w:t>
+      </w:r>
+      <w:proofErr w:type="spellEnd"/>
+      <w:r>
+        <w:t xml:space="preserve"> </w:t>
+      </w:r>
+      <w:proofErr w:type="spellStart"/>
+      <w:r>
+        <w:t>Teste</w:t>
+      </w:r>
+      <w:proofErr w:type="spellEnd"/>
+      <w:r>
+        <w:t xml:space="preserve"> </w:t>
+      </w:r>
+      <w:proofErr w:type="spellStart"/>
+      <w:r>
+        <w:t>Teste</w:t>
+      </w:r>
+      <w:proofErr w:type="spellEnd"/>
+      <w:r>
+        <w:t xml:space="preserve"> </w:t>
+      </w:r>
+      <w:proofErr w:type="spellStart"/>
+      <w:r>
+        <w:t>Teste</w:t>
+      </w:r>
+      <w:proofErr w:type="spellEnd"/>
+      <w:r>
+        <w:t xml:space="preserve"> </w:t>
+      </w:r>
+      <w:proofErr w:type="spellStart"/>
+      <w:r>
+        <w:t>Teste</w:t>
+      </w:r>
+      <w:proofErr w:type="spellEnd"/>
+      <w:r>
+        <w:t xml:space="preserve"> </w:t>
+      </w:r>
+      <w:proofErr w:type="spellStart"/>
+      <w:r>
+        <w:t>Teste</w:t>
+      </w:r>
+      <w:proofErr w:type="spellEnd"/>
+      <w:r>
+        <w:t xml:space="preserve"> </w:t>
+      </w:r>
+      <w:proofErr w:type="spellStart"/>
+      <w:r>
+        <w:t>Teste</w:t>
+      </w:r>
+      <w:proofErr w:type="spellEnd"/>
+      <w:r>
+        <w:t xml:space="preserve"> </w:t>
+      </w:r>
+      <w:proofErr w:type="spellStart"/>
+      <w:r>
+        <w:t>Teste</w:t>
+      </w:r>
+      <w:proofErr w:type="spellEnd"/>
+      <w:r>
+        <w:t xml:space="preserve"> </w:t>
+      </w:r>
+      <w:proofErr w:type="spellStart"/>
+      <w:r>
+        <w:t>Teste</w:t>
+      </w:r>
+      <w:proofErr w:type="spellEnd"/>
+      <w:r>
+        <w:t xml:space="preserve"> </w:t>
+      </w:r>
+      <w:proofErr w:type="spellStart"/>
+      <w:r>
+        <w:t>Teste</w:t>
+      </w:r>
+      <w:proofErr w:type="spellEnd"/>
+      <w:r>
+        <w:t xml:space="preserve"> </w:t>
+      </w:r>
+      <w:proofErr w:type="spellStart"/>
+      <w:r>
+        <w:t>Teste</w:t>
+      </w:r>
+      <w:proofErr w:type="spellEnd"/>
+      <w:r>
+        <w:t xml:space="preserve"> </w:t>
+      </w:r>
+      <w:proofErr w:type="spellStart"/>
+      <w:r>
+        <w:t>Teste</w:t>
+      </w:r>
+      <w:proofErr w:type="spellEnd"/>
+      <w:r>
+        <w:t xml:space="preserve"> </w:t>
+      </w:r>
+      <w:proofErr w:type="spellStart"/>
+      <w:r>
+        <w:t>Teste</w:t>
+      </w:r>
+      <w:proofErr w:type="spellEnd"/>
+      <w:r>
+        <w:t xml:space="preserve"> </w:t>
+      </w:r>
+      <w:proofErr w:type="spellStart"/>
+      <w:r>
+        <w:t>Teste</w:t>
+      </w:r>
+      <w:proofErr w:type="spellEnd"/>
+      <w:r>
+        <w:t xml:space="preserve"> </w:t>
+      </w:r>
+      <w:proofErr w:type="spellStart"/>
+      <w:r>
+        <w:t>Teste</w:t>
+      </w:r>
+      <w:proofErr w:type="spellEnd"/>
+      <w:r>
+        <w:t xml:space="preserve"> </w:t>
+      </w:r>
+      <w:proofErr w:type="spellStart"/>
+      <w:r>
+        <w:t>Teste</w:t>
+      </w:r>
+      <w:proofErr w:type="spellEnd"/>
+      <w:r>
+        <w:t xml:space="preserve"> </w:t>
+      </w:r>
+      <w:proofErr w:type="spellStart"/>
+      <w:r>
+        <w:t>Teste</w:t>
+      </w:r>
+      <w:proofErr w:type="spellEnd"/>
+      <w:r>
+        <w:t xml:space="preserve"> </w:t>
+      </w:r>
+      <w:proofErr w:type="spellStart"/>
+      <w:r>
+        <w:t>Teste</w:t>
+      </w:r>
+      <w:proofErr w:type="spellEnd"/>
+      <w:r>
+        <w:t xml:space="preserve"> </w:t>
+      </w:r>
+      <w:proofErr w:type="spellStart"/>
+      <w:r>
+        <w:t>Teste</w:t>
+      </w:r>
+      <w:proofErr w:type="spellEnd"/>
+      <w:r>
+        <w:t xml:space="preserve"> </w:t>
+      </w:r>
+      <w:proofErr w:type="spellStart"/>
+      <w:r>
+        <w:t>Teste</w:t>
+      </w:r>
+      <w:proofErr w:type="spellEnd"/>
+      <w:r>
+        <w:t xml:space="preserve"> </w:t>
+      </w:r>
+      <w:proofErr w:type="spellStart"/>
+      <w:r>
+        <w:t>Teste</w:t>
+      </w:r>
+      <w:proofErr w:type="spellEnd"/>
+      <w:r>
+        <w:t xml:space="preserve"> </w:t>
+      </w:r>
+      <w:proofErr w:type="spellStart"/>
+      <w:r>
+        <w:t>Teste</w:t>
+      </w:r>
+      <w:proofErr w:type="spellEnd"/>
+      <w:r>
+        <w:t xml:space="preserve"> </w:t>
+      </w:r>
+      <w:proofErr w:type="spellStart"/>
+      <w:r>
+        <w:t>Teste</w:t>
+      </w:r>
+      <w:proofErr w:type="spellEnd"/>
+      <w:r>
+        <w:t xml:space="preserve"> </w:t>
+      </w:r>
+      <w:proofErr w:type="spellStart"/>
+      <w:r>
+        <w:t>Teste</w:t>
+      </w:r>
+      <w:proofErr w:type="spellEnd"/>
+      <w:r>
+        <w:t xml:space="preserve"> </w:t>
+      </w:r>
+      <w:proofErr w:type="spellStart"/>
+      <w:r>
+        <w:t>Teste</w:t>
+      </w:r>
+      <w:proofErr w:type="spellEnd"/>
+      <w:r>
+        <w:t xml:space="preserve"> </w:t>
+      </w:r>
+      <w:proofErr w:type="spellStart"/>
+      <w:r>
+        <w:t>Teste</w:t>
+      </w:r>
+      <w:proofErr w:type="spellEnd"/>
+      <w:r>
+        <w:t xml:space="preserve"> </w:t>
+      </w:r>
+      <w:proofErr w:type="spellStart"/>
+      <w:r>
+        <w:t>Teste</w:t>
+      </w:r>
+      <w:proofErr w:type="spellEnd"/>
+      <w:r>
+        <w:t xml:space="preserve"> </w:t>
+      </w:r>
+      <w:proofErr w:type="spellStart"/>
+      <w:r>
+        <w:t>Teste</w:t>
+      </w:r>
+      <w:proofErr w:type="spellEnd"/>
+      <w:r>
+        <w:t xml:space="preserve"> </w:t>
+      </w:r>
+      <w:proofErr w:type="spellStart"/>
+      <w:r>
+        <w:t>Teste</w:t>
+      </w:r>
+      <w:proofErr w:type="spellEnd"/>
+      <w:r>
+        <w:t xml:space="preserve"> </w:t>
+      </w:r>
+      <w:proofErr w:type="spellStart"/>
+      <w:r>
+        <w:t>Teste</w:t>
+      </w:r>
+      <w:proofErr w:type="spellEnd"/>
+      <w:r>
+        <w:t xml:space="preserve"> </w:t>
+      </w:r>
+      <w:proofErr w:type="spellStart"/>
+      <w:r>
+        <w:t>Teste</w:t>
+      </w:r>
+      <w:proofErr w:type="spellEnd"/>
+      <w:r>
+        <w:t xml:space="preserve"> </w:t>
+      </w:r>
+      <w:proofErr w:type="spellStart"/>
+      <w:r>
+        <w:t>Teste</w:t>
+      </w:r>
+      <w:proofErr w:type="spellEnd"/>
+      <w:r>
+        <w:t xml:space="preserve"> </w:t>
+      </w:r>
+      <w:proofErr w:type="spellStart"/>
+      <w:r>
+        <w:t>Teste</w:t>
+      </w:r>
+      <w:proofErr w:type="spellEnd"/>
+      <w:r>
+        <w:t xml:space="preserve"> </w:t>
+      </w:r>
+      <w:proofErr w:type="spellStart"/>
+      <w:r>
+        <w:t>Teste</w:t>
+      </w:r>
+      <w:proofErr w:type="spellEnd"/>
+      <w:r>
+        <w:t xml:space="preserve"> </w:t>
+      </w:r>
+      <w:proofErr w:type="spellStart"/>
+      <w:r>
+        <w:t>Teste</w:t>
+      </w:r>
+      <w:proofErr w:type="spellEnd"/>
+      <w:r>
+        <w:t xml:space="preserve"> </w:t>
+      </w:r>
+      <w:proofErr w:type="spellStart"/>
+      <w:r>
+        <w:t>Teste</w:t>
+      </w:r>
+      <w:proofErr w:type="spellEnd"/>
+      <w:r>
+        <w:t xml:space="preserve"> </w:t>
+      </w:r>
+      <w:proofErr w:type="spellStart"/>
+      <w:r>
+        <w:t>Teste</w:t>
+      </w:r>
+      <w:proofErr w:type="spellEnd"/>
+      <w:r>
+        <w:t xml:space="preserve"> </w:t>
+      </w:r>
+      <w:proofErr w:type="spellStart"/>
+      <w:r>
+        <w:t>Teste</w:t>
+      </w:r>
+      <w:proofErr w:type="spellEnd"/>
+      <w:r>
+        <w:t xml:space="preserve"> </w:t>
+      </w:r>
+      <w:proofErr w:type="spellStart"/>
+      <w:r>
+        <w:t>Teste</w:t>
+      </w:r>
+      <w:proofErr w:type="spellEnd"/>
+      <w:r>
+        <w:t xml:space="preserve"> </w:t>
+      </w:r>
+      <w:proofErr w:type="spellStart"/>
+      <w:r>
+        <w:t>Teste</w:t>
+      </w:r>
+      <w:proofErr w:type="spellEnd"/>
+      <w:r>
+        <w:t xml:space="preserve"> </w:t>
+      </w:r>
+      <w:proofErr w:type="spellStart"/>
+      <w:r>
+        <w:t>Teste</w:t>
+      </w:r>
+      <w:proofErr w:type="spellEnd"/>
+      <w:r>
+        <w:t xml:space="preserve"> </w:t>
+      </w:r>
+      <w:proofErr w:type="spellStart"/>
+      <w:r>
+        <w:t>Teste</w:t>
+      </w:r>
+      <w:proofErr w:type="spellEnd"/>
+      <w:r>
+        <w:t xml:space="preserve"> </w:t>
+      </w:r>
+      <w:proofErr w:type="spellStart"/>
+      <w:r>
+        <w:t>Teste</w:t>
+      </w:r>
+      <w:proofErr w:type="spellEnd"/>
+      <w:r>
+        <w:t xml:space="preserve"> </w:t>
+      </w:r>
+      <w:proofErr w:type="spellStart"/>
+      <w:r>
+        <w:t>Teste</w:t>
+      </w:r>
+      <w:proofErr w:type="spellEnd"/>
+      <w:r>
+        <w:t xml:space="preserve"> </w:t>
+      </w:r>
+      <w:proofErr w:type="spellStart"/>
+      <w:r>
+        <w:t>Teste</w:t>
+      </w:r>
+      <w:proofErr w:type="spellEnd"/>
+      <w:r>
+        <w:t xml:space="preserve"> </w:t>
+      </w:r>
+      <w:proofErr w:type="spellStart"/>
+      <w:r>
+        <w:t>Teste</w:t>
+      </w:r>
+      <w:proofErr w:type="spellEnd"/>
+      <w:r>
+        <w:t xml:space="preserve"> </w:t>
+      </w:r>
+      <w:proofErr w:type="spellStart"/>
+      <w:r>
+        <w:t>Teste</w:t>
+      </w:r>
+      <w:proofErr w:type="spellEnd"/>
+      <w:r>
+        <w:t xml:space="preserve"> </w:t>
+      </w:r>
+      <w:proofErr w:type="spellStart"/>
+      <w:r>
+        <w:t>Teste</w:t>
+      </w:r>
+      <w:proofErr w:type="spellEnd"/>
+      <w:r>
+        <w:t xml:space="preserve"> </w:t>
+      </w:r>
+      <w:proofErr w:type="spellStart"/>
+      <w:r>
+        <w:t>Teste</w:t>
+      </w:r>
+      <w:proofErr w:type="spellEnd"/>
+      <w:r>
+        <w:t xml:space="preserve"> </w:t>
+      </w:r>
+      <w:proofErr w:type="spellStart"/>
+      <w:r>
+        <w:t>Teste</w:t>
+      </w:r>
+      <w:proofErr w:type="spellEnd"/>
+      <w:r>
+        <w:t xml:space="preserve"> </w:t>
+      </w:r>
+      <w:proofErr w:type="spellStart"/>
+      <w:r>
+        <w:t>Teste</w:t>
+      </w:r>
+      <w:proofErr w:type="spellEnd"/>
+      <w:r>
+        <w:t xml:space="preserve"> </w:t>
+      </w:r>
+      <w:proofErr w:type="spellStart"/>
+      <w:r>
+        <w:t>Teste</w:t>
+      </w:r>
+      <w:proofErr w:type="spellEnd"/>
+      <w:r>
+        <w:t xml:space="preserve"> </w:t>
+      </w:r>
+      <w:proofErr w:type="spellStart"/>
+      <w:r>
+        <w:t>Teste</w:t>
+      </w:r>
+      <w:proofErr w:type="spellEnd"/>
+      <w:r>
+        <w:t xml:space="preserve"> </w:t>
+      </w:r>
+      <w:proofErr w:type="spellStart"/>
+      <w:r>
+        <w:t>Teste</w:t>
+      </w:r>
+      <w:proofErr w:type="spellEnd"/>
+      <w:r>
+        <w:t xml:space="preserve"> </w:t>
+      </w:r>
+      <w:proofErr w:type="spellStart"/>
+      <w:r>
+        <w:t>Teste</w:t>
+      </w:r>
+      <w:proofErr w:type="spellEnd"/>
+      <w:r>
+        <w:t xml:space="preserve"> </w:t>
+      </w:r>
+      <w:proofErr w:type="spellStart"/>
+      <w:r>
+        <w:t>Teste</w:t>
+      </w:r>
+      <w:proofErr w:type="spellEnd"/>
+      <w:r>
+        <w:t xml:space="preserve"> </w:t>
+      </w:r>
+      <w:proofErr w:type="spellStart"/>
+      <w:r>
+        <w:t>Teste</w:t>
+      </w:r>
+      <w:proofErr w:type="spellEnd"/>
+      <w:r>
+        <w:t xml:space="preserve"> </w:t>
+      </w:r>
+      <w:proofErr w:type="spellStart"/>
+      <w:r>
+        <w:t>Teste</w:t>
+      </w:r>
+      <w:proofErr w:type="spellEnd"/>
+      <w:r>
+        <w:t xml:space="preserve"> </w:t>
+      </w:r>
+      <w:proofErr w:type="spellStart"/>
+      <w:r>
+        <w:t>Teste</w:t>
+      </w:r>
+      <w:proofErr w:type="spellEnd"/>
+      <w:r>
+        <w:t xml:space="preserve"> </w:t>
+      </w:r>
+      <w:proofErr w:type="spellStart"/>
+      <w:r>
+        <w:t>Teste</w:t>
+      </w:r>
+      <w:proofErr w:type="spellEnd"/>
+      <w:r>
+        <w:t xml:space="preserve"> </w:t>
+      </w:r>
+      <w:proofErr w:type="spellStart"/>
+      <w:r>
+        <w:t>Teste</w:t>
+      </w:r>
+      <w:proofErr w:type="spellEnd"/>
+      <w:r>
+        <w:t xml:space="preserve"> </w:t>
+      </w:r>
+      <w:proofErr w:type="spellStart"/>
+      <w:r>
+        <w:t>Teste</w:t>
+      </w:r>
+      <w:proofErr w:type="spellEnd"/>
+      <w:r>
+        <w:t xml:space="preserve"> </w:t>
+      </w:r>
+      <w:proofErr w:type="spellStart"/>
+      <w:r>
+        <w:t>Teste</w:t>
+      </w:r>
+      <w:proofErr w:type="spellEnd"/>
+      <w:r>
+        <w:t xml:space="preserve"> </w:t>
+      </w:r>
+      <w:proofErr w:type="spellStart"/>
+      <w:r>
+        <w:t>Teste</w:t>
+      </w:r>
+      <w:proofErr w:type="spellEnd"/>
+      <w:r>
+        <w:t xml:space="preserve"> </w:t>
+      </w:r>
+      <w:proofErr w:type="spellStart"/>
+      <w:r>
+        <w:t>Teste</w:t>
+      </w:r>
+      <w:proofErr w:type="spellEnd"/>
+      <w:r>
+        <w:t xml:space="preserve"> </w:t>
+      </w:r>
+      <w:proofErr w:type="spellStart"/>
+      <w:r>
+        <w:t>Teste</w:t>
+      </w:r>
+      <w:proofErr w:type="spellEnd"/>
+      <w:r>
+        <w:t xml:space="preserve"> </w:t>
+      </w:r>
+      <w:proofErr w:type="spellStart"/>
+      <w:r>
+        <w:t>Teste</w:t>
+      </w:r>
+      <w:proofErr w:type="spellEnd"/>
+      <w:r>
+        <w:t xml:space="preserve"> </w:t>
+      </w:r>
+      <w:proofErr w:type="spellStart"/>
+      <w:r>
+        <w:t>Teste</w:t>
+      </w:r>
+      <w:proofErr w:type="spellEnd"/>
+      <w:r>
+        <w:t xml:space="preserve"> </w:t>
+      </w:r>
+      <w:proofErr w:type="spellStart"/>
+      <w:r>
+        <w:t>Teste</w:t>
+      </w:r>
+      <w:proofErr w:type="spellEnd"/>
+      <w:r>
+        <w:t xml:space="preserve"> </w:t>
+      </w:r>
+      <w:proofErr w:type="spellStart"/>
+      <w:r>
+        <w:t>Teste</w:t>
+      </w:r>
+      <w:proofErr w:type="spellEnd"/>
+      <w:r>
+        <w:t xml:space="preserve"> </w:t>
+      </w:r>
+      <w:proofErr w:type="spellStart"/>
+      <w:r>
+        <w:t>Teste</w:t>
+      </w:r>
+      <w:proofErr w:type="spellEnd"/>
+      <w:r>
+        <w:t xml:space="preserve"> </w:t>
+      </w:r>
+      <w:proofErr w:type="spellStart"/>
+      <w:r>
+        <w:t>Teste</w:t>
+      </w:r>
+      <w:proofErr w:type="spellEnd"/>
+      <w:r>
+        <w:t xml:space="preserve"> </w:t>
+      </w:r>
+      <w:proofErr w:type="spellStart"/>
+      <w:r>
+        <w:t>Teste</w:t>
+      </w:r>
+      <w:proofErr w:type="spellEnd"/>
+      <w:r>
+        <w:t xml:space="preserve"> </w:t>
+      </w:r>
+      <w:proofErr w:type="spellStart"/>
+      <w:r>
+        <w:t>Teste</w:t>
+      </w:r>
+      <w:proofErr w:type="spellEnd"/>
+      <w:r>
+        <w:t xml:space="preserve"> </w:t>
+      </w:r>
+      <w:proofErr w:type="spellStart"/>
+      <w:r>
+        <w:t>Teste</w:t>
+      </w:r>
+      <w:proofErr w:type="spellEnd"/>
+      <w:r>
+        <w:t xml:space="preserve"> </w:t>
+      </w:r>
+      <w:proofErr w:type="spellStart"/>
+      <w:r>
+        <w:t>Teste</w:t>
+      </w:r>
+      <w:proofErr w:type="spellEnd"/>
+      <w:r>
+        <w:t xml:space="preserve"> </w:t>
+      </w:r>
+      <w:proofErr w:type="spellStart"/>
+      <w:r>
+        <w:t>Teste</w:t>
+      </w:r>
+      <w:proofErr w:type="spellEnd"/>
+      <w:r>
+        <w:t xml:space="preserve"> </w:t>
+      </w:r>
+      <w:proofErr w:type="spellStart"/>
+      <w:r>
+        <w:t>Teste</w:t>
+      </w:r>
+      <w:proofErr w:type="spellEnd"/>
+      <w:r>
+        <w:t xml:space="preserve"> </w:t>
+      </w:r>
+      <w:proofErr w:type="spellStart"/>
+      <w:r>
+        <w:t>Teste</w:t>
+      </w:r>
+      <w:proofErr w:type="spellEnd"/>
+      <w:r>
+        <w:t xml:space="preserve"> </w:t>
+      </w:r>
+      <w:proofErr w:type="spellStart"/>
+      <w:r>
+        <w:t>Teste</w:t>
+      </w:r>
+      <w:proofErr w:type="spellEnd"/>
+      <w:r>
+        <w:t xml:space="preserve"> </w:t>
+      </w:r>
+      <w:proofErr w:type="spellStart"/>
+      <w:r>
+        <w:t>Teste</w:t>
+      </w:r>
+      <w:proofErr w:type="spellEnd"/>
+      <w:r>
+        <w:t xml:space="preserve"> </w:t>
+      </w:r>
+      <w:proofErr w:type="spellStart"/>
+      <w:r>
+        <w:t>Teste</w:t>
+      </w:r>
+      <w:proofErr w:type="spellEnd"/>
+      <w:r>
+        <w:t xml:space="preserve"> </w:t>
+      </w:r>
+      <w:proofErr w:type="spellStart"/>
+      <w:r>
+        <w:t>Teste</w:t>
+      </w:r>
+      <w:proofErr w:type="spellEnd"/>
+      <w:r>
+        <w:t xml:space="preserve"> </w:t>
+      </w:r>
+      <w:proofErr w:type="spellStart"/>
+      <w:r>
+        <w:t>Teste</w:t>
+      </w:r>
+      <w:proofErr w:type="spellEnd"/>
+      <w:r>
+        <w:t xml:space="preserve"> </w:t>
+      </w:r>
+      <w:proofErr w:type="spellStart"/>
+      <w:r>
+        <w:t>Teste</w:t>
+      </w:r>
+      <w:proofErr w:type="spellEnd"/>
+      <w:r>
+        <w:t xml:space="preserve"> </w:t>
+      </w:r>
+      <w:proofErr w:type="spellStart"/>
+      <w:r>
+        <w:t>Teste</w:t>
+      </w:r>
+      <w:proofErr w:type="spellEnd"/>
+      <w:r>
+        <w:t xml:space="preserve"> </w:t>
+      </w:r>
+      <w:proofErr w:type="spellStart"/>
+      <w:r>
+        <w:t>Teste</w:t>
+      </w:r>
+      <w:proofErr w:type="spellEnd"/>
+      <w:r>
+        <w:t xml:space="preserve"> </w:t>
+      </w:r>
+      <w:proofErr w:type="spellStart"/>
+      <w:r>
+        <w:t>Teste</w:t>
+      </w:r>
+      <w:proofErr w:type="spellEnd"/>
+      <w:r>
+        <w:t xml:space="preserve"> </w:t>
+      </w:r>
+      <w:proofErr w:type="spellStart"/>
+      <w:r>
+        <w:t>Teste</w:t>
+      </w:r>
+      <w:proofErr w:type="spellEnd"/>
+      <w:r>
+        <w:t xml:space="preserve"> </w:t>
+      </w:r>
+      <w:proofErr w:type="spellStart"/>
+      <w:r>
+        <w:t>Teste</w:t>
+      </w:r>
+      <w:proofErr w:type="spellEnd"/>
+      <w:r>
+        <w:t xml:space="preserve"> </w:t>
+      </w:r>
+      <w:proofErr w:type="spellStart"/>
+      <w:r>
+        <w:t>Teste</w:t>
+      </w:r>
+      <w:proofErr w:type="spellEnd"/>
+      <w:r>
+        <w:t xml:space="preserve"> </w:t>
+      </w:r>
+      <w:proofErr w:type="spellStart"/>
+      <w:r>
+        <w:t>Teste</w:t>
+      </w:r>
+      <w:proofErr w:type="spellEnd"/>
+      <w:r>
+        <w:t xml:space="preserve"> </w:t>
+      </w:r>
+      <w:proofErr w:type="spellStart"/>
+      <w:r>
+        <w:t>Teste</w:t>
+      </w:r>
+      <w:proofErr w:type="spellEnd"/>
+      <w:r>
+        <w:t xml:space="preserve"> </w:t>
+      </w:r>
+      <w:proofErr w:type="spellStart"/>
+      <w:r>
+        <w:t>Teste</w:t>
+      </w:r>
+      <w:proofErr w:type="spellEnd"/>
+      <w:r>
+        <w:t xml:space="preserve"> </w:t>
+      </w:r>
+      <w:proofErr w:type="spellStart"/>
+      <w:r>
+        <w:t>Teste</w:t>
+      </w:r>
+      <w:proofErr w:type="spellEnd"/>
+      <w:r>
+        <w:t xml:space="preserve"> </w:t>
+      </w:r>
+      <w:proofErr w:type="spellStart"/>
+      <w:r>
+        <w:t>Teste</w:t>
+      </w:r>
+      <w:proofErr w:type="spellEnd"/>
+      <w:r>
+        <w:t xml:space="preserve"> </w:t>
+      </w:r>
+      <w:proofErr w:type="spellStart"/>
+      <w:r>
+        <w:t>Teste</w:t>
+      </w:r>
+      <w:proofErr w:type="spellEnd"/>
+      <w:r>
+        <w:t xml:space="preserve"> </w:t>
+      </w:r>
+      <w:proofErr w:type="spellStart"/>
+      <w:r>
+        <w:t>Teste</w:t>
+      </w:r>
+      <w:proofErr w:type="spellEnd"/>
+      <w:r>
+        <w:t xml:space="preserve"> </w:t>
+      </w:r>
+      <w:proofErr w:type="spellStart"/>
+      <w:r>
+        <w:t>Teste</w:t>
+      </w:r>
+      <w:proofErr w:type="spellEnd"/>
+      <w:r>
+        <w:t xml:space="preserve"> </w:t>
+      </w:r>
+      <w:proofErr w:type="spellStart"/>
+      <w:r>
+        <w:t>Teste</w:t>
+      </w:r>
+      <w:proofErr w:type="spellEnd"/>
+      <w:r>
+        <w:t xml:space="preserve"> </w:t>
+      </w:r>
+      <w:proofErr w:type="spellStart"/>
+      <w:r>
+        <w:t>Teste</w:t>
+      </w:r>
+      <w:proofErr w:type="spellEnd"/>
+      <w:r>
+        <w:t xml:space="preserve"> </w:t>
+      </w:r>
+      <w:proofErr w:type="spellStart"/>
+      <w:r>
+        <w:t>Teste</w:t>
+      </w:r>
+      <w:proofErr w:type="spellEnd"/>
+      <w:r>
+        <w:t xml:space="preserve"> </w:t>
+      </w:r>
+      <w:proofErr w:type="spellStart"/>
+      <w:r>
+        <w:t>Teste</w:t>
+      </w:r>
+      <w:proofErr w:type="spellEnd"/>
+      <w:r>
+        <w:t xml:space="preserve"> </w:t>
+      </w:r>
+      <w:proofErr w:type="spellStart"/>
+      <w:r>
+        <w:t>Teste</w:t>
+      </w:r>
+      <w:proofErr w:type="spellEnd"/>
+      <w:r>
+        <w:t xml:space="preserve"> </w:t>
+      </w:r>
+      <w:proofErr w:type="spellStart"/>
+      <w:r>
+        <w:t>Teste</w:t>
+      </w:r>
+      <w:proofErr w:type="spellEnd"/>
+      <w:r>
+        <w:t xml:space="preserve"> </w:t>
+      </w:r>
+      <w:proofErr w:type="spellStart"/>
+      <w:r>
+        <w:t>Teste</w:t>
+      </w:r>
+      <w:proofErr w:type="spellEnd"/>
+      <w:r>
+        <w:t xml:space="preserve"> </w:t>
+      </w:r>
+      <w:proofErr w:type="spellStart"/>
+      <w:r>
+        <w:t>Teste</w:t>
+      </w:r>
+      <w:proofErr w:type="spellEnd"/>
+      <w:r>
+        <w:t xml:space="preserve"> </w:t>
+      </w:r>
+      <w:proofErr w:type="spellStart"/>
+      <w:r>
+        <w:t>Teste</w:t>
+      </w:r>
+      <w:proofErr w:type="spellEnd"/>
+      <w:r>
+        <w:t xml:space="preserve"> </w:t>
+      </w:r>
+      <w:proofErr w:type="spellStart"/>
+      <w:r>
+        <w:t>Teste</w:t>
+      </w:r>
+      <w:proofErr w:type="spellEnd"/>
+      <w:r>
+        <w:t xml:space="preserve"> </w:t>
+      </w:r>
+      <w:proofErr w:type="spellStart"/>
+      <w:r>
+        <w:t>Teste</w:t>
+      </w:r>
+      <w:proofErr w:type="spellEnd"/>
+      <w:r>
+        <w:t xml:space="preserve"> </w:t>
+      </w:r>
+      <w:proofErr w:type="spellStart"/>
+      <w:r>
+        <w:t>Teste</w:t>
+      </w:r>
+      <w:proofErr w:type="spellEnd"/>
+      <w:r>
+        <w:t xml:space="preserve"> </w:t>
+      </w:r>
+      <w:proofErr w:type="spellStart"/>
+      <w:r>
+        <w:t>Teste</w:t>
+      </w:r>
+      <w:proofErr w:type="spellEnd"/>
+      <w:r>
+        <w:t xml:space="preserve"> </w:t>
+      </w:r>
+      <w:proofErr w:type="spellStart"/>
+      <w:r>
+        <w:t>Teste</w:t>
+      </w:r>
+      <w:proofErr w:type="spellEnd"/>
+      <w:r>
+        <w:t xml:space="preserve"> </w:t>
+      </w:r>
+      <w:proofErr w:type="spellStart"/>
+      <w:r>
+        <w:t>Teste</w:t>
+      </w:r>
+      <w:proofErr w:type="spellEnd"/>
+      <w:r>
+        <w:t xml:space="preserve"> </w:t>
+      </w:r>
+      <w:proofErr w:type="spellStart"/>
+      <w:r>
+        <w:t>Teste</w:t>
+      </w:r>
+      <w:proofErr w:type="spellEnd"/>
+      <w:r>
+        <w:t xml:space="preserve"> </w:t>
+      </w:r>
+      <w:proofErr w:type="spellStart"/>
+      <w:r>
+        <w:t>Teste</w:t>
+      </w:r>
+      <w:proofErr w:type="spellEnd"/>
+      <w:r>
+        <w:t xml:space="preserve"> </w:t>
+      </w:r>
+      <w:proofErr w:type="spellStart"/>
+      <w:r>
+        <w:t>Teste</w:t>
+      </w:r>
+      <w:proofErr w:type="spellEnd"/>
+      <w:r>
+        <w:t xml:space="preserve"> </w:t>
+      </w:r>
+      <w:proofErr w:type="spellStart"/>
+      <w:r>
+        <w:t>Teste</w:t>
+      </w:r>
+      <w:proofErr w:type="spellEnd"/>
+      <w:r>
+        <w:t xml:space="preserve"> </w:t>
+      </w:r>
+      <w:proofErr w:type="spellStart"/>
+      <w:r>
+        <w:t>Teste</w:t>
+      </w:r>
+      <w:proofErr w:type="spellEnd"/>
+      <w:r>
+        <w:t xml:space="preserve"> </w:t>
+      </w:r>
+      <w:proofErr w:type="spellStart"/>
+      <w:r>
+        <w:t>Teste</w:t>
+      </w:r>
+      <w:proofErr w:type="spellEnd"/>
+      <w:r>
+        <w:t xml:space="preserve"> </w:t>
+      </w:r>
+      <w:proofErr w:type="spellStart"/>
+      <w:r>
+        <w:t>Teste</w:t>
+      </w:r>
+      <w:proofErr w:type="spellEnd"/>
+      <w:r>
+        <w:t xml:space="preserve"> </w:t>
+      </w:r>
+      <w:proofErr w:type="spellStart"/>
+      <w:r>
+        <w:t>Teste</w:t>
+      </w:r>
+      <w:proofErr w:type="spellEnd"/>
+      <w:r>
+        <w:t xml:space="preserve"> </w:t>
+      </w:r>
+      <w:proofErr w:type="spellStart"/>
+      <w:r>
+        <w:t>Teste</w:t>
+      </w:r>
+      <w:proofErr w:type="spellEnd"/>
+      <w:r>
+        <w:t xml:space="preserve"> </w:t>
+      </w:r>
+      <w:proofErr w:type="spellStart"/>
+      <w:r>
+        <w:t>Teste</w:t>
+      </w:r>
+      <w:proofErr w:type="spellEnd"/>
+      <w:r>
+        <w:t xml:space="preserve"> </w:t>
+      </w:r>
+      <w:proofErr w:type="spellStart"/>
+      <w:r>
+        <w:t>Teste</w:t>
+      </w:r>
+      <w:proofErr w:type="spellEnd"/>
+      <w:r>
+        <w:t xml:space="preserve"> </w:t>
+      </w:r>
+      <w:proofErr w:type="spellStart"/>
+      <w:r>
+        <w:t>Teste</w:t>
+      </w:r>
+      <w:proofErr w:type="spellEnd"/>
+      <w:r>
+        <w:t xml:space="preserve"> </w:t>
+      </w:r>
+      <w:proofErr w:type="spellStart"/>
+      <w:r>
+        <w:t>Teste</w:t>
+      </w:r>
+      <w:proofErr w:type="spellEnd"/>
+      <w:r>
+        <w:t xml:space="preserve"> </w:t>
+      </w:r>
+      <w:proofErr w:type="spellStart"/>
+      <w:r>
+        <w:t>Teste</w:t>
+      </w:r>
+      <w:proofErr w:type="spellEnd"/>
+      <w:r>
+        <w:t xml:space="preserve"> </w:t>
+      </w:r>
+      <w:proofErr w:type="spellStart"/>
+      <w:r>
+        <w:t>Teste</w:t>
+      </w:r>
+      <w:proofErr w:type="spellEnd"/>
+      <w:r>
+        <w:t xml:space="preserve"> </w:t>
+      </w:r>
+      <w:proofErr w:type="spellStart"/>
+      <w:r>
+        <w:t>Teste</w:t>
+      </w:r>
+      <w:proofErr w:type="spellEnd"/>
+      <w:r>
+        <w:t xml:space="preserve"> </w:t>
+      </w:r>
+      <w:proofErr w:type="spellStart"/>
+      <w:r>
+        <w:t>Teste</w:t>
+      </w:r>
+      <w:proofErr w:type="spellEnd"/>
+      <w:r>
+        <w:t xml:space="preserve"> </w:t>
+      </w:r>
+      <w:proofErr w:type="spellStart"/>
+      <w:r>
+        <w:t>Teste</w:t>
+      </w:r>
+      <w:proofErr w:type="spellEnd"/>
+      <w:r>
+        <w:t xml:space="preserve"> </w:t>
+      </w:r>
+      <w:proofErr w:type="spellStart"/>
+      <w:r>
+        <w:t>Teste</w:t>
+      </w:r>
+      <w:proofErr w:type="spellEnd"/>
+      <w:r>
+        <w:t xml:space="preserve"> </w:t>
+      </w:r>
+      <w:proofErr w:type="spellStart"/>
+      <w:r>
+        <w:t>Teste</w:t>
+      </w:r>
+      <w:proofErr w:type="spellEnd"/>
+      <w:r>
+        <w:t xml:space="preserve"> </w:t>
+      </w:r>
+      <w:proofErr w:type="spellStart"/>
+      <w:r>
+        <w:t>Teste</w:t>
+      </w:r>
+      <w:proofErr w:type="spellEnd"/>
+      <w:r>
+        <w:t xml:space="preserve"> </w:t>
+      </w:r>
+      <w:proofErr w:type="spellStart"/>
+      <w:r>
+        <w:t>Teste</w:t>
+      </w:r>
+      <w:proofErr w:type="spellEnd"/>
+      <w:r>
+        <w:t xml:space="preserve"> </w:t>
+      </w:r>
+      <w:proofErr w:type="spellStart"/>
+      <w:r>
+        <w:t>Teste</w:t>
+      </w:r>
+      <w:proofErr w:type="spellEnd"/>
+      <w:r>
+        <w:t xml:space="preserve"> </w:t>
+      </w:r>
+      <w:proofErr w:type="spellStart"/>
+      <w:r>
+        <w:t>Teste</w:t>
+      </w:r>
+      <w:proofErr w:type="spellEnd"/>
+      <w:r>
+        <w:t xml:space="preserve"> </w:t>
+      </w:r>
+      <w:proofErr w:type="spellStart"/>
+      <w:r>
+        <w:t>Teste</w:t>
+      </w:r>
+      <w:proofErr w:type="spellEnd"/>
+      <w:r>
+        <w:t xml:space="preserve"> </w:t>
+      </w:r>
+      <w:proofErr w:type="spellStart"/>
+      <w:r>
+        <w:t>Teste</w:t>
+      </w:r>
+      <w:proofErr w:type="spellEnd"/>
+      <w:r>
+        <w:t xml:space="preserve"> </w:t>
+      </w:r>
+      <w:proofErr w:type="spellStart"/>
+      <w:r>
+        <w:t>Teste</w:t>
+      </w:r>
+      <w:proofErr w:type="spellEnd"/>
+      <w:r>
+        <w:t xml:space="preserve"> </w:t>
+      </w:r>
+      <w:proofErr w:type="spellStart"/>
+      <w:r>
+        <w:t>Teste</w:t>
+      </w:r>
+      <w:proofErr w:type="spellEnd"/>
+      <w:r>
+        <w:t xml:space="preserve"> </w:t>
+      </w:r>
+      <w:proofErr w:type="spellStart"/>
+      <w:r>
+        <w:t>Teste</w:t>
+      </w:r>
+      <w:proofErr w:type="spellEnd"/>
+      <w:r>
+        <w:t xml:space="preserve"> </w:t>
+      </w:r>
+      <w:proofErr w:type="spellStart"/>
+      <w:r>
+        <w:t>Teste</w:t>
+      </w:r>
+      <w:proofErr w:type="spellEnd"/>
+      <w:r>
+        <w:t xml:space="preserve"> </w:t>
+      </w:r>
+      <w:proofErr w:type="spellStart"/>
+      <w:r>
+        <w:t>Teste</w:t>
+      </w:r>
+      <w:proofErr w:type="spellEnd"/>
+      <w:r>
+        <w:t xml:space="preserve"> </w:t>
+      </w:r>
+      <w:proofErr w:type="spellStart"/>
+      <w:r>
+        <w:t>Teste</w:t>
+      </w:r>
+      <w:proofErr w:type="spellEnd"/>
+      <w:r>
+        <w:t xml:space="preserve"> </w:t>
+      </w:r>
+      <w:proofErr w:type="spellStart"/>
+      <w:r>
+        <w:t>Teste</w:t>
+      </w:r>
+      <w:proofErr w:type="spellEnd"/>
+      <w:r>
+        <w:t xml:space="preserve"> </w:t>
+      </w:r>
+      <w:proofErr w:type="spellStart"/>
+      <w:r>
+        <w:t>Teste</w:t>
+      </w:r>
+      <w:proofErr w:type="spellEnd"/>
+      <w:r>
+        <w:t xml:space="preserve"> </w:t>
+      </w:r>
+      <w:proofErr w:type="spellStart"/>
+      <w:r>
+        <w:t>Teste</w:t>
+      </w:r>
+      <w:proofErr w:type="spellEnd"/>
+      <w:r>
+        <w:t xml:space="preserve"> </w:t>
+      </w:r>
+      <w:proofErr w:type="spellStart"/>
+      <w:r>
+        <w:t>Teste</w:t>
+      </w:r>
+      <w:proofErr w:type="spellEnd"/>
+      <w:r>
+        <w:t xml:space="preserve"> </w:t>
+      </w:r>
+      <w:proofErr w:type="spellStart"/>
+      <w:r>
+        <w:t>Teste</w:t>
+      </w:r>
+      <w:proofErr w:type="spellEnd"/>
+      <w:r>
+        <w:t xml:space="preserve"> </w:t>
+      </w:r>
+      <w:proofErr w:type="spellStart"/>
+      <w:r>
+        <w:t>Teste</w:t>
+      </w:r>
+      <w:proofErr w:type="spellEnd"/>
+      <w:r>
+        <w:t xml:space="preserve"> </w:t>
+      </w:r>
+      <w:proofErr w:type="spellStart"/>
+      <w:r>
+        <w:t>Teste</w:t>
+      </w:r>
+      <w:proofErr w:type="spellEnd"/>
+      <w:r>
+        <w:t xml:space="preserve"> </w:t>
+      </w:r>
+      <w:proofErr w:type="spellStart"/>
+      <w:r>
+        <w:t>Teste</w:t>
+      </w:r>
+      <w:proofErr w:type="spellEnd"/>
+      <w:r>
+        <w:t xml:space="preserve"> </w:t>
+      </w:r>
+      <w:proofErr w:type="spellStart"/>
+      <w:r>
+        <w:t>Teste</w:t>
+      </w:r>
+      <w:proofErr w:type="spellEnd"/>
+      <w:r>
+        <w:t xml:space="preserve"> </w:t>
+      </w:r>
+      <w:proofErr w:type="spellStart"/>
+      <w:r>
+        <w:t>Teste</w:t>
+      </w:r>
+      <w:proofErr w:type="spellEnd"/>
+      <w:r>
+        <w:t xml:space="preserve"> </w:t>
+      </w:r>
+      <w:proofErr w:type="spellStart"/>
+      <w:r>
+        <w:t>Teste</w:t>
+      </w:r>
+      <w:proofErr w:type="spellEnd"/>
+      <w:r>
+        <w:t xml:space="preserve"> </w:t>
+      </w:r>
+      <w:proofErr w:type="spellStart"/>
+      <w:r>
+        <w:t>Teste</w:t>
+      </w:r>
+      <w:proofErr w:type="spellEnd"/>
+      <w:r>
+        <w:t xml:space="preserve"> </w:t>
+      </w:r>
+      <w:proofErr w:type="spellStart"/>
+      <w:r>
+        <w:t>Teste</w:t>
+      </w:r>
+      <w:proofErr w:type="spellEnd"/>
+      <w:r>
+        <w:t xml:space="preserve"> </w:t>
+      </w:r>
+      <w:proofErr w:type="spellStart"/>
+      <w:r>
+        <w:t>Teste</w:t>
+      </w:r>
+      <w:proofErr w:type="spellEnd"/>
+      <w:r>
+        <w:t xml:space="preserve"> </w:t>
+      </w:r>
+      <w:proofErr w:type="spellStart"/>
+      <w:r>
+        <w:t>Teste</w:t>
+      </w:r>
+      <w:proofErr w:type="spellEnd"/>
+      <w:r>
+        <w:t xml:space="preserve"> </w:t>
+      </w:r>
+      <w:proofErr w:type="spellStart"/>
+      <w:r>
+        <w:t>Teste</w:t>
+      </w:r>
+      <w:proofErr w:type="spellEnd"/>
+      <w:r>
+        <w:t xml:space="preserve"> </w:t>
+      </w:r>
+      <w:proofErr w:type="spellStart"/>
+      <w:r>
+        <w:t>Teste</w:t>
+      </w:r>
+      <w:proofErr w:type="spellEnd"/>
+      <w:r>
+        <w:t xml:space="preserve"> </w:t>
+      </w:r>
+      <w:proofErr w:type="spellStart"/>
+      <w:r>
+        <w:t>Teste</w:t>
+      </w:r>
+      <w:proofErr w:type="spellEnd"/>
+      <w:r>
+        <w:t xml:space="preserve"> </w:t>
+      </w:r>
+      <w:proofErr w:type="spellStart"/>
+      <w:r>
+        <w:t>Teste</w:t>
+      </w:r>
+      <w:proofErr w:type="spellEnd"/>
+      <w:r>
+        <w:t xml:space="preserve"> </w:t>
+      </w:r>
+      <w:proofErr w:type="spellStart"/>
+      <w:r>
+        <w:t>Teste</w:t>
+      </w:r>
+      <w:proofErr w:type="spellEnd"/>
+      <w:r>
+        <w:t xml:space="preserve"> </w:t>
+      </w:r>
+      <w:proofErr w:type="spellStart"/>
+      <w:r>
+        <w:t>Teste</w:t>
+      </w:r>
+      <w:proofErr w:type="spellEnd"/>
+      <w:r>
+        <w:t xml:space="preserve"> </w:t>
+      </w:r>
+      <w:proofErr w:type="spellStart"/>
+      <w:r>
+        <w:t>Teste</w:t>
+      </w:r>
+      <w:proofErr w:type="spellEnd"/>
+      <w:r>
+        <w:t xml:space="preserve"> </w:t>
+      </w:r>
+      <w:proofErr w:type="spellStart"/>
+      <w:r>
+        <w:t>Teste</w:t>
+      </w:r>
+      <w:proofErr w:type="spellEnd"/>
+      <w:r>
+        <w:t xml:space="preserve"> </w:t>
+      </w:r>
+      <w:proofErr w:type="spellStart"/>
+      <w:r>
+        <w:t>Teste</w:t>
+      </w:r>
+      <w:proofErr w:type="spellEnd"/>
+      <w:r>
+        <w:t xml:space="preserve"> </w:t>
+      </w:r>
+      <w:proofErr w:type="spellStart"/>
+      <w:r>
+        <w:t>Teste</w:t>
+      </w:r>
+      <w:proofErr w:type="spellEnd"/>
+      <w:r>
+        <w:t xml:space="preserve"> </w:t>
+      </w:r>
+      <w:proofErr w:type="spellStart"/>
+      <w:r>
+        <w:t>Teste</w:t>
+      </w:r>
+      <w:proofErr w:type="spellEnd"/>
+      <w:r>
+        <w:t xml:space="preserve"> </w:t>
+      </w:r>
+      <w:proofErr w:type="spellStart"/>
+      <w:r>
+        <w:t>Teste</w:t>
+      </w:r>
+      <w:proofErr w:type="spellEnd"/>
+      <w:r>
+        <w:t xml:space="preserve"> </w:t>
+      </w:r>
+      <w:proofErr w:type="spellStart"/>
+      <w:r>
+        <w:t>Teste</w:t>
+      </w:r>
+      <w:proofErr w:type="spellEnd"/>
+      <w:r>
+        <w:t xml:space="preserve"> </w:t>
+      </w:r>
+      <w:proofErr w:type="spellStart"/>
+      <w:r>
+        <w:t>Teste</w:t>
+      </w:r>
+      <w:proofErr w:type="spellEnd"/>
+      <w:r>
+        <w:t xml:space="preserve"> </w:t>
+      </w:r>
+      <w:proofErr w:type="spellStart"/>
+      <w:r>
+        <w:t>Teste</w:t>
+      </w:r>
+      <w:proofErr w:type="spellEnd"/>
+      <w:r>
+        <w:t xml:space="preserve"> </w:t>
+      </w:r>
+      <w:proofErr w:type="spellStart"/>
+      <w:r>
+        <w:t>Teste</w:t>
+      </w:r>
+      <w:proofErr w:type="spellEnd"/>
+      <w:r>
+        <w:t xml:space="preserve"> </w:t>
+      </w:r>
+      <w:proofErr w:type="spellStart"/>
+      <w:r>
+        <w:t>Teste</w:t>
+      </w:r>
+      <w:proofErr w:type="spellEnd"/>
+      <w:r>
+        <w:t xml:space="preserve"> </w:t>
+      </w:r>
+      <w:proofErr w:type="spellStart"/>
+      <w:r>
+        <w:t>Teste</w:t>
+      </w:r>
+      <w:proofErr w:type="spellEnd"/>
+      <w:r>
+        <w:t xml:space="preserve"> </w:t>
+      </w:r>
+      <w:proofErr w:type="spellStart"/>
+      <w:r>
+        <w:t>Teste</w:t>
+      </w:r>
+      <w:proofErr w:type="spellEnd"/>
+      <w:r>
+        <w:t xml:space="preserve"> </w:t>
+      </w:r>
+      <w:proofErr w:type="spellStart"/>
+      <w:r>
+        <w:t>Teste</w:t>
+      </w:r>
+      <w:proofErr w:type="spellEnd"/>
+      <w:r>
+        <w:t xml:space="preserve"> </w:t>
+      </w:r>
+      <w:proofErr w:type="spellStart"/>
+      <w:r>
+        <w:t>Teste</w:t>
+      </w:r>
+      <w:proofErr w:type="spellEnd"/>
+      <w:r>
+        <w:t xml:space="preserve"> </w:t>
+      </w:r>
+      <w:proofErr w:type="spellStart"/>
+      <w:r>
+        <w:t>Teste</w:t>
+      </w:r>
+      <w:proofErr w:type="spellEnd"/>
+      <w:r>
+        <w:t xml:space="preserve"> </w:t>
+      </w:r>
+      <w:proofErr w:type="spellStart"/>
+      <w:r>
+        <w:t>Teste</w:t>
+      </w:r>
+      <w:proofErr w:type="spellEnd"/>
+      <w:r>
+        <w:t xml:space="preserve"> </w:t>
+      </w:r>
+      <w:proofErr w:type="spellStart"/>
+      <w:r>
+        <w:t>Teste</w:t>
+      </w:r>
+      <w:proofErr w:type="spellEnd"/>
+      <w:r>
+        <w:t xml:space="preserve"> </w:t>
+      </w:r>
+      <w:proofErr w:type="spellStart"/>
+      <w:r>
+        <w:t>Teste</w:t>
+      </w:r>
+      <w:proofErr w:type="spellEnd"/>
+      <w:r>
+        <w:t xml:space="preserve"> </w:t>
+      </w:r>
+      <w:proofErr w:type="spellStart"/>
+      <w:r>
+        <w:t>Teste</w:t>
+      </w:r>
+      <w:proofErr w:type="spellEnd"/>
+      <w:r>
+        <w:t xml:space="preserve"> </w:t>
+      </w:r>
+      <w:proofErr w:type="spellStart"/>
+      <w:r>
+        <w:t>Teste</w:t>
+      </w:r>
+      <w:proofErr w:type="spellEnd"/>
+      <w:r>
+        <w:t xml:space="preserve"> </w:t>
+      </w:r>
+      <w:proofErr w:type="spellStart"/>
+      <w:r>
+        <w:t>Teste</w:t>
+      </w:r>
+      <w:proofErr w:type="spellEnd"/>
+      <w:r>
+        <w:t xml:space="preserve"> </w:t>
+      </w:r>
+      <w:proofErr w:type="spellStart"/>
+      <w:r>
+        <w:t>Teste</w:t>
+      </w:r>
+      <w:proofErr w:type="spellEnd"/>
+      <w:r>
+        <w:t xml:space="preserve"> </w:t>
+      </w:r>
+      <w:proofErr w:type="spellStart"/>
+      <w:r>
+        <w:t>Teste</w:t>
+      </w:r>
+      <w:proofErr w:type="spellEnd"/>
+      <w:r>
+        <w:t xml:space="preserve"> </w:t>
+      </w:r>
+      <w:proofErr w:type="spellStart"/>
+      <w:r>
+        <w:t>Teste</w:t>
+      </w:r>
+      <w:proofErr w:type="spellEnd"/>
+      <w:r>
+        <w:t xml:space="preserve"> </w:t>
+      </w:r>
+      <w:proofErr w:type="spellStart"/>
+      <w:r>
+        <w:t>Teste</w:t>
+      </w:r>
+      <w:proofErr w:type="spellEnd"/>
+      <w:r>
+        <w:t xml:space="preserve"> </w:t>
+      </w:r>
+      <w:proofErr w:type="spellStart"/>
+      <w:r>
+        <w:t>Teste</w:t>
+      </w:r>
+      <w:proofErr w:type="spellEnd"/>
+      <w:r>
+        <w:t xml:space="preserve"> </w:t>
+      </w:r>
+      <w:proofErr w:type="spellStart"/>
+      <w:r>
+        <w:t>Teste</w:t>
+      </w:r>
+      <w:proofErr w:type="spellEnd"/>
+      <w:r>
+        <w:t xml:space="preserve"> </w:t>
+      </w:r>
+      <w:proofErr w:type="spellStart"/>
+      <w:r>
+        <w:t>Teste</w:t>
+      </w:r>
+      <w:proofErr w:type="spellEnd"/>
+      <w:r>
+        <w:t xml:space="preserve"> </w:t>
+      </w:r>
+      <w:proofErr w:type="spellStart"/>
+      <w:r>
+        <w:t>Teste</w:t>
+      </w:r>
+      <w:proofErr w:type="spellEnd"/>
+      <w:r>
+        <w:t xml:space="preserve"> </w:t>
+      </w:r>
+      <w:proofErr w:type="spellStart"/>
+      <w:r>
+        <w:t>Teste</w:t>
+      </w:r>
+      <w:proofErr w:type="spellEnd"/>
+      <w:r>
+        <w:t xml:space="preserve"> </w:t>
+      </w:r>
+      <w:proofErr w:type="spellStart"/>
+      <w:r>
+        <w:t>Teste</w:t>
+      </w:r>
+      <w:proofErr w:type="spellEnd"/>
+      <w:r>
+        <w:t xml:space="preserve"> </w:t>
+      </w:r>
+      <w:proofErr w:type="spellStart"/>
+      <w:r>
+        <w:t>Teste</w:t>
+      </w:r>
+      <w:proofErr w:type="spellEnd"/>
+      <w:r>
+        <w:t xml:space="preserve"> </w:t>
+      </w:r>
+      <w:proofErr w:type="spellStart"/>
+      <w:r>
+        <w:t>Teste</w:t>
+      </w:r>
+      <w:proofErr w:type="spellEnd"/>
+      <w:r>
+        <w:t xml:space="preserve"> </w:t>
+      </w:r>
+      <w:proofErr w:type="spellStart"/>
+      <w:r>
+        <w:t>Teste</w:t>
+      </w:r>
+      <w:proofErr w:type="spellEnd"/>
+      <w:r>
+        <w:t xml:space="preserve"> </w:t>
+      </w:r>
+      <w:proofErr w:type="spellStart"/>
+      <w:r>
+        <w:t>Teste</w:t>
+      </w:r>
+      <w:proofErr w:type="spellEnd"/>
+      <w:r>
+        <w:t xml:space="preserve"> </w:t>
+      </w:r>
+      <w:proofErr w:type="spellStart"/>
+      <w:r>
+        <w:t>Teste</w:t>
+      </w:r>
+      <w:proofErr w:type="spellEnd"/>
+      <w:r>
+        <w:t xml:space="preserve"> </w:t>
+      </w:r>
+      <w:proofErr w:type="spellStart"/>
+      <w:r>
+        <w:t>Teste</w:t>
+      </w:r>
+      <w:proofErr w:type="spellEnd"/>
+      <w:r>
+        <w:t xml:space="preserve"> </w:t>
+      </w:r>
+      <w:proofErr w:type="spellStart"/>
+      <w:r>
+        <w:t>Teste</w:t>
+      </w:r>
+      <w:proofErr w:type="spellEnd"/>
+      <w:r>
+        <w:t xml:space="preserve"> </w:t>
+      </w:r>
+      <w:proofErr w:type="spellStart"/>
+      <w:r>
+        <w:t>Teste</w:t>
+      </w:r>
+      <w:proofErr w:type="spellEnd"/>
+      <w:r>
+        <w:t xml:space="preserve"> </w:t>
+      </w:r>
+      <w:proofErr w:type="spellStart"/>
+      <w:r>
+        <w:t>Teste</w:t>
+      </w:r>
+      <w:proofErr w:type="spellEnd"/>
+      <w:r>
+        <w:t xml:space="preserve"> </w:t>
+      </w:r>
+      <w:proofErr w:type="spellStart"/>
+      <w:r>
+        <w:t>Teste</w:t>
+      </w:r>
+      <w:proofErr w:type="spellEnd"/>
+      <w:r>
+        <w:t xml:space="preserve"> </w:t>
+      </w:r>
+      <w:proofErr w:type="spellStart"/>
+      <w:r>
+        <w:t>Teste</w:t>
+      </w:r>
+      <w:proofErr w:type="spellEnd"/>
+      <w:r>
+        <w:t xml:space="preserve"> </w:t>
+      </w:r>
+      <w:proofErr w:type="spellStart"/>
+      <w:r>
+        <w:t>Teste</w:t>
+      </w:r>
+      <w:proofErr w:type="spellEnd"/>
+      <w:r>
+        <w:t xml:space="preserve"> </w:t>
+      </w:r>
+      <w:proofErr w:type="spellStart"/>
+      <w:r>
+        <w:t>Teste</w:t>
+      </w:r>
+      <w:proofErr w:type="spellEnd"/>
+      <w:r>
+        <w:t xml:space="preserve"> </w:t>
+      </w:r>
+      <w:proofErr w:type="spellStart"/>
+      <w:r>
+        <w:t>Teste</w:t>
+      </w:r>
+      <w:proofErr w:type="spellEnd"/>
+      <w:r>
+        <w:t xml:space="preserve"> </w:t>
+      </w:r>
+      <w:proofErr w:type="spellStart"/>
+      <w:r>
+        <w:t>Teste</w:t>
+      </w:r>
+      <w:proofErr w:type="spellEnd"/>
+      <w:r>
+        <w:t xml:space="preserve"> </w:t>
+      </w:r>
+      <w:proofErr w:type="spellStart"/>
+      <w:r>
+        <w:t>Teste</w:t>
+      </w:r>
+      <w:proofErr w:type="spellEnd"/>
+      <w:r>
+        <w:t xml:space="preserve"> </w:t>
+      </w:r>
+      <w:proofErr w:type="spellStart"/>
+      <w:r>
+        <w:t>Teste</w:t>
+      </w:r>
+      <w:proofErr w:type="spellEnd"/>
+      <w:r>
+        <w:t xml:space="preserve"> </w:t>
+      </w:r>
+      <w:proofErr w:type="spellStart"/>
+      <w:r>
+        <w:t>Teste</w:t>
+      </w:r>
+      <w:proofErr w:type="spellEnd"/>
+      <w:r>
+        <w:t xml:space="preserve"> </w:t>
+      </w:r>
+      <w:proofErr w:type="spellStart"/>
+      <w:r>
+        <w:t>Teste</w:t>
+      </w:r>
+      <w:proofErr w:type="spellEnd"/>
+      <w:r>
+        <w:t xml:space="preserve"> </w:t>
+      </w:r>
+      <w:proofErr w:type="spellStart"/>
+      <w:r>
+        <w:t>Teste</w:t>
+      </w:r>
+      <w:proofErr w:type="spellEnd"/>
+      <w:r>
+        <w:t xml:space="preserve"> </w:t>
+      </w:r>
+      <w:proofErr w:type="spellStart"/>
+      <w:r>
+        <w:t>Teste</w:t>
+      </w:r>
+      <w:proofErr w:type="spellEnd"/>
+      <w:r>
+        <w:t xml:space="preserve"> </w:t>
+      </w:r>
+      <w:proofErr w:type="spellStart"/>
+      <w:r>
+        <w:t>Teste</w:t>
+      </w:r>
+      <w:proofErr w:type="spellEnd"/>
+      <w:r>
+        <w:t xml:space="preserve"> </w:t>
+      </w:r>
+      <w:proofErr w:type="spellStart"/>
+      <w:r>
+        <w:t>Teste</w:t>
+      </w:r>
+      <w:proofErr w:type="spellEnd"/>
+      <w:r>
+        <w:t xml:space="preserve"> </w:t>
+      </w:r>
+      <w:proofErr w:type="spellStart"/>
+      <w:r>
+        <w:t>Teste</w:t>
+      </w:r>
+      <w:proofErr w:type="spellEnd"/>
+      <w:r>
+        <w:t xml:space="preserve"> </w:t>
+      </w:r>
+      <w:proofErr w:type="spellStart"/>
+      <w:r>
+        <w:t>Teste</w:t>
+      </w:r>
+      <w:proofErr w:type="spellEnd"/>
+      <w:r>
+        <w:t xml:space="preserve"> </w:t>
+      </w:r>
+      <w:proofErr w:type="spellStart"/>
+      <w:r>
+        <w:t>Teste</w:t>
+      </w:r>
+      <w:proofErr w:type="spellEnd"/>
+      <w:r>
+        <w:t xml:space="preserve"> </w:t>
+      </w:r>
+      <w:proofErr w:type="spellStart"/>
+      <w:r>
+        <w:t>Teste</w:t>
+      </w:r>
+      <w:proofErr w:type="spellEnd"/>
+      <w:r>
+        <w:t xml:space="preserve"> </w:t>
+      </w:r>
+      <w:proofErr w:type="spellStart"/>
+      <w:r>
+        <w:t>Teste</w:t>
+      </w:r>
+      <w:proofErr w:type="spellEnd"/>
+      <w:r>
+        <w:t xml:space="preserve"> </w:t>
+      </w:r>
+      <w:proofErr w:type="spellStart"/>
+      <w:r>
+        <w:t>Teste</w:t>
+      </w:r>
+      <w:proofErr w:type="spellEnd"/>
+      <w:r>
+        <w:t xml:space="preserve"> </w:t>
+      </w:r>
+      <w:proofErr w:type="spellStart"/>
+      <w:r>
+        <w:t>Teste</w:t>
+      </w:r>
+      <w:proofErr w:type="spellEnd"/>
+      <w:r>
+        <w:t xml:space="preserve"> </w:t>
+      </w:r>
+      <w:proofErr w:type="spellStart"/>
+      <w:r>
+        <w:t>Teste</w:t>
+      </w:r>
+      <w:proofErr w:type="spellEnd"/>
+      <w:r>
+        <w:t xml:space="preserve"> </w:t>
+      </w:r>
+      <w:proofErr w:type="spellStart"/>
+      <w:r>
+        <w:t>Teste</w:t>
+      </w:r>
+      <w:proofErr w:type="spellEnd"/>
+      <w:r>
+        <w:t xml:space="preserve"> </w:t>
+      </w:r>
+      <w:proofErr w:type="spellStart"/>
+      <w:r>
+        <w:t>Teste</w:t>
+      </w:r>
+      <w:proofErr w:type="spellEnd"/>
+      <w:r>
+        <w:t xml:space="preserve"> </w:t>
+      </w:r>
+      <w:proofErr w:type="spellStart"/>
+      <w:r>
+        <w:t>Teste</w:t>
+      </w:r>
+      <w:proofErr w:type="spellEnd"/>
+      <w:r>
+        <w:t xml:space="preserve"> </w:t>
+      </w:r>
+      <w:proofErr w:type="spellStart"/>
+      <w:r>
+        <w:t>Teste</w:t>
+      </w:r>
+      <w:proofErr w:type="spellEnd"/>
+      <w:r>
+        <w:t xml:space="preserve"> </w:t>
+      </w:r>
+      <w:proofErr w:type="spellStart"/>
+      <w:r>
+        <w:t>Teste</w:t>
+      </w:r>
+      <w:proofErr w:type="spellEnd"/>
+      <w:r>
+        <w:t xml:space="preserve"> </w:t>
+      </w:r>
+      <w:proofErr w:type="spellStart"/>
+      <w:r>
+        <w:t>Teste</w:t>
+      </w:r>
+      <w:proofErr w:type="spellEnd"/>
+      <w:r>
+        <w:t xml:space="preserve"> </w:t>
+      </w:r>
+      <w:proofErr w:type="spellStart"/>
+      <w:r>
+        <w:t>Teste</w:t>
+      </w:r>
+      <w:proofErr w:type="spellEnd"/>
+      <w:r>
+        <w:t xml:space="preserve"> </w:t>
+      </w:r>
+      <w:proofErr w:type="spellStart"/>
+      <w:r>
+        <w:t>Teste</w:t>
+      </w:r>
+      <w:proofErr w:type="spellEnd"/>
+      <w:r>
+        <w:t xml:space="preserve"> </w:t>
+      </w:r>
+      <w:proofErr w:type="spellStart"/>
+      <w:r>
+        <w:t>Teste</w:t>
+      </w:r>
+      <w:proofErr w:type="spellEnd"/>
+      <w:r>
+        <w:t xml:space="preserve"> </w:t>
+      </w:r>
+      <w:proofErr w:type="spellStart"/>
+      <w:r>
+        <w:t>Teste</w:t>
+      </w:r>
+      <w:proofErr w:type="spellEnd"/>
+      <w:r>
+        <w:t xml:space="preserve"> </w:t>
+      </w:r>
+      <w:proofErr w:type="spellStart"/>
+      <w:r>
+        <w:t>Teste</w:t>
+      </w:r>
+      <w:proofErr w:type="spellEnd"/>
+      <w:r>
+        <w:t xml:space="preserve"> </w:t>
+      </w:r>
+      <w:proofErr w:type="spellStart"/>
+      <w:r>
+        <w:t>Teste</w:t>
+      </w:r>
+      <w:proofErr w:type="spellEnd"/>
+      <w:r>
+        <w:t xml:space="preserve"> </w:t>
+      </w:r>
+      <w:proofErr w:type="spellStart"/>
+      <w:r>
+        <w:t>Teste</w:t>
+      </w:r>
+      <w:proofErr w:type="spellEnd"/>
+      <w:r>
+        <w:t xml:space="preserve"> </w:t>
+      </w:r>
+      <w:proofErr w:type="spellStart"/>
+      <w:r>
+        <w:t>Teste</w:t>
+      </w:r>
+      <w:proofErr w:type="spellEnd"/>
+      <w:r>
+        <w:t xml:space="preserve"> </w:t>
+      </w:r>
+      <w:proofErr w:type="spellStart"/>
+      <w:r>
+        <w:t>Teste</w:t>
+      </w:r>
+      <w:proofErr w:type="spellEnd"/>
+      <w:r>
+        <w:t xml:space="preserve"> </w:t>
+      </w:r>
+      <w:proofErr w:type="spellStart"/>
+      <w:r>
+        <w:t>Teste</w:t>
+      </w:r>
+      <w:proofErr w:type="spellEnd"/>
+      <w:r>
+        <w:t xml:space="preserve"> </w:t>
+      </w:r>
+      <w:proofErr w:type="spellStart"/>
+      <w:r>
+        <w:t>Teste</w:t>
+      </w:r>
+      <w:proofErr w:type="spellEnd"/>
+      <w:r>
+        <w:t xml:space="preserve"> </w:t>
+      </w:r>
+      <w:proofErr w:type="spellStart"/>
+      <w:r>
+        <w:t>Teste</w:t>
+      </w:r>
+      <w:proofErr w:type="spellEnd"/>
+      <w:r>
+        <w:t xml:space="preserve"> </w:t>
+      </w:r>
+      <w:proofErr w:type="spellStart"/>
+      <w:r>
+        <w:t>Teste</w:t>
+      </w:r>
+      <w:proofErr w:type="spellEnd"/>
+      <w:r>
+        <w:t xml:space="preserve"> </w:t>
+      </w:r>
+      <w:proofErr w:type="spellStart"/>
+      <w:r>
+        <w:t>Teste</w:t>
+      </w:r>
+      <w:proofErr w:type="spellEnd"/>
+      <w:r>
+        <w:t xml:space="preserve"> </w:t>
+      </w:r>
+      <w:proofErr w:type="spellStart"/>
+      <w:r>
+        <w:t>Teste</w:t>
+      </w:r>
+      <w:proofErr w:type="spellEnd"/>
+      <w:r>
+        <w:t xml:space="preserve"> </w:t>
+      </w:r>
+      <w:proofErr w:type="spellStart"/>
+      <w:r>
+        <w:t>Teste</w:t>
+      </w:r>
+      <w:proofErr w:type="spellEnd"/>
+      <w:r>
+        <w:t xml:space="preserve"> </w:t>
+      </w:r>
+      <w:proofErr w:type="spellStart"/>
+      <w:r>
+        <w:t>Teste</w:t>
+      </w:r>
+      <w:proofErr w:type="spellEnd"/>
+      <w:r>
+        <w:t xml:space="preserve"> </w:t>
+      </w:r>
+      <w:proofErr w:type="spellStart"/>
+      <w:r>
+        <w:t>Teste</w:t>
+      </w:r>
+      <w:proofErr w:type="spellEnd"/>
+      <w:r>
+        <w:t xml:space="preserve"> </w:t>
+      </w:r>
+      <w:proofErr w:type="spellStart"/>
+      <w:r>
+        <w:t>Teste</w:t>
+      </w:r>
+      <w:proofErr w:type="spellEnd"/>
+      <w:r>
+        <w:t xml:space="preserve"> </w:t>
+      </w:r>
+      <w:proofErr w:type="spellStart"/>
+      <w:r>
+        <w:t>Teste</w:t>
+      </w:r>
+      <w:proofErr w:type="spellEnd"/>
+      <w:r>
+        <w:t xml:space="preserve"> </w:t>
+      </w:r>
+      <w:proofErr w:type="spellStart"/>
+      <w:r>
+        <w:t>Teste</w:t>
+      </w:r>
+      <w:proofErr w:type="spellEnd"/>
+      <w:r>
+        <w:t xml:space="preserve"> </w:t>
+      </w:r>
+      <w:proofErr w:type="spellStart"/>
+      <w:r>
+        <w:t>Teste</w:t>
+      </w:r>
+      <w:proofErr w:type="spellEnd"/>
+      <w:r>
+        <w:t xml:space="preserve"> </w:t>
+      </w:r>
+      <w:proofErr w:type="spellStart"/>
+      <w:r>
+        <w:t>Teste</w:t>
+      </w:r>
+      <w:proofErr w:type="spellEnd"/>
+      <w:r>
+        <w:t xml:space="preserve"> </w:t>
+      </w:r>
+      <w:proofErr w:type="spellStart"/>
+      <w:r>
+        <w:t>Teste</w:t>
+      </w:r>
+      <w:proofErr w:type="spellEnd"/>
+      <w:r>
+        <w:t xml:space="preserve"> </w:t>
+      </w:r>
+      <w:proofErr w:type="spellStart"/>
+      <w:r>
+        <w:t>Teste</w:t>
+      </w:r>
+      <w:proofErr w:type="spellEnd"/>
+      <w:r>
+        <w:t xml:space="preserve"> </w:t>
+      </w:r>
+      <w:proofErr w:type="spellStart"/>
+      <w:r>
+        <w:t>Teste</w:t>
+      </w:r>
+      <w:proofErr w:type="spellEnd"/>
+      <w:r>
+        <w:t xml:space="preserve"> </w:t>
+      </w:r>
+      <w:proofErr w:type="spellStart"/>
+      <w:r>
+        <w:t>Teste</w:t>
+      </w:r>
+      <w:proofErr w:type="spellEnd"/>
+      <w:r>
+        <w:t xml:space="preserve"> </w:t>
+      </w:r>
+      <w:proofErr w:type="spellStart"/>
+      <w:r>
+        <w:t>Teste</w:t>
+      </w:r>
+      <w:proofErr w:type="spellEnd"/>
+      <w:r>
+        <w:t xml:space="preserve"> </w:t>
+      </w:r>
+      <w:proofErr w:type="spellStart"/>
+      <w:r>
+        <w:t>Teste</w:t>
+      </w:r>
+      <w:proofErr w:type="spellEnd"/>
+      <w:r>
+        <w:t xml:space="preserve"> </w:t>
+      </w:r>
+      <w:proofErr w:type="spellStart"/>
+      <w:r>
+        <w:t>Teste</w:t>
+      </w:r>
+      <w:proofErr w:type="spellEnd"/>
+      <w:r>
+        <w:t xml:space="preserve"> </w:t>
+      </w:r>
+      <w:proofErr w:type="spellStart"/>
+      <w:r>
+        <w:t>Teste</w:t>
+      </w:r>
+      <w:proofErr w:type="spellEnd"/>
+      <w:r>
+        <w:t xml:space="preserve"> </w:t>
+      </w:r>
+      <w:proofErr w:type="spellStart"/>
+      <w:r>
+        <w:t>Teste</w:t>
+      </w:r>
+      <w:proofErr w:type="spellEnd"/>
+      <w:r>
+        <w:t xml:space="preserve"> </w:t>
+      </w:r>
+      <w:proofErr w:type="spellStart"/>
+      <w:r>
+        <w:t>Teste</w:t>
+      </w:r>
+      <w:proofErr w:type="spellEnd"/>
+      <w:r>
+        <w:t xml:space="preserve"> </w:t>
+      </w:r>
+      <w:proofErr w:type="spellStart"/>
+      <w:r>
+        <w:t>Teste</w:t>
+      </w:r>
+      <w:proofErr w:type="spellEnd"/>
+      <w:r>
+        <w:t xml:space="preserve"> </w:t>
+      </w:r>
+      <w:proofErr w:type="spellStart"/>
+      <w:r>
+        <w:t>Teste</w:t>
+      </w:r>
+      <w:proofErr w:type="spellEnd"/>
+      <w:r>
+        <w:t xml:space="preserve"> </w:t>
+      </w:r>
+      <w:proofErr w:type="spellStart"/>
+      <w:r>
+        <w:t>Teste</w:t>
+      </w:r>
+      <w:proofErr w:type="spellEnd"/>
+      <w:r>
+        <w:t xml:space="preserve"> </w:t>
+      </w:r>
+      <w:proofErr w:type="spellStart"/>
+      <w:r>
+        <w:t>Teste</w:t>
+      </w:r>
+      <w:proofErr w:type="spellEnd"/>
+      <w:r>
+        <w:t xml:space="preserve"> </w:t>
+      </w:r>
+      <w:proofErr w:type="spellStart"/>
+      <w:r>
+        <w:t>Teste</w:t>
+      </w:r>
+      <w:proofErr w:type="spellEnd"/>
+      <w:r>
+        <w:t xml:space="preserve"> </w:t>
+      </w:r>
+      <w:proofErr w:type="spellStart"/>
+      <w:r>
+        <w:t>Teste</w:t>
+      </w:r>
+      <w:proofErr w:type="spellEnd"/>
+      <w:r>
+        <w:t xml:space="preserve"> </w:t>
+      </w:r>
+      <w:proofErr w:type="spellStart"/>
+      <w:r>
+        <w:t>Teste</w:t>
+      </w:r>
+      <w:proofErr w:type="spellEnd"/>
+      <w:r>
+        <w:t xml:space="preserve"> </w:t>
+      </w:r>
+      <w:proofErr w:type="spellStart"/>
+      <w:r>
+        <w:t>Teste</w:t>
+      </w:r>
+      <w:proofErr w:type="spellEnd"/>
+      <w:r>
+        <w:t xml:space="preserve"> </w:t>
+      </w:r>
+      <w:proofErr w:type="spellStart"/>
+      <w:r>
+        <w:t>Teste</w:t>
+      </w:r>
+      <w:proofErr w:type="spellEnd"/>
+      <w:r>
+        <w:t xml:space="preserve"> </w:t>
+      </w:r>
+      <w:proofErr w:type="spellStart"/>
+      <w:r>
+        <w:t>Teste</w:t>
+      </w:r>
+      <w:proofErr w:type="spellEnd"/>
+      <w:r>
+        <w:t xml:space="preserve"> </w:t>
+      </w:r>
+      <w:proofErr w:type="spellStart"/>
+      <w:r>
+        <w:t>Teste</w:t>
+      </w:r>
+      <w:proofErr w:type="spellEnd"/>
+      <w:r>
+        <w:t xml:space="preserve"> </w:t>
+      </w:r>
+      <w:proofErr w:type="spellStart"/>
+      <w:r>
+        <w:t>Teste</w:t>
+      </w:r>
+      <w:proofErr w:type="spellEnd"/>
+      <w:r>
+        <w:t xml:space="preserve"> </w:t>
+      </w:r>
+      <w:proofErr w:type="spellStart"/>
+      <w:r>
+        <w:t>Teste</w:t>
+      </w:r>
+      <w:proofErr w:type="spellEnd"/>
+      <w:r>
+        <w:t xml:space="preserve"> </w:t>
+      </w:r>
+      <w:proofErr w:type="spellStart"/>
+      <w:r>
+        <w:t>Teste</w:t>
+      </w:r>
+      <w:proofErr w:type="spellEnd"/>
+      <w:r>
+        <w:t xml:space="preserve"> </w:t>
+      </w:r>
+      <w:proofErr w:type="spellStart"/>
+      <w:r>
+        <w:t>Teste</w:t>
+      </w:r>
+      <w:proofErr w:type="spellEnd"/>
+      <w:r>
+        <w:t xml:space="preserve"> </w:t>
+      </w:r>
+      <w:proofErr w:type="spellStart"/>
+      <w:r>
+        <w:t>Teste</w:t>
+      </w:r>
+      <w:proofErr w:type="spellEnd"/>
+      <w:r>
+        <w:t xml:space="preserve"> </w:t>
+      </w:r>
+      <w:proofErr w:type="spellStart"/>
+      <w:r>
+        <w:t>Teste</w:t>
+      </w:r>
+      <w:proofErr w:type="spellEnd"/>
+      <w:r>
+        <w:t xml:space="preserve"> </w:t>
+      </w:r>
+      <w:proofErr w:type="spellStart"/>
+      <w:r>
+        <w:t>Teste</w:t>
+      </w:r>
+      <w:proofErr w:type="spellEnd"/>
+      <w:r>
+        <w:t xml:space="preserve"> </w:t>
+      </w:r>
+      <w:proofErr w:type="spellStart"/>
+      <w:r>
+        <w:t>Teste</w:t>
+      </w:r>
+      <w:proofErr w:type="spellEnd"/>
+      <w:r>
+        <w:t xml:space="preserve"> </w:t>
+      </w:r>
+      <w:proofErr w:type="spellStart"/>
+      <w:r>
+        <w:t>Teste</w:t>
+      </w:r>
+      <w:proofErr w:type="spellEnd"/>
+      <w:r>
+        <w:t xml:space="preserve"> </w:t>
+      </w:r>
+      <w:proofErr w:type="spellStart"/>
+      <w:r>
+        <w:t>Teste</w:t>
+      </w:r>
+      <w:proofErr w:type="spellEnd"/>
+      <w:r>
+        <w:t xml:space="preserve"> </w:t>
+      </w:r>
+      <w:proofErr w:type="spellStart"/>
+      <w:r>
+        <w:t>Teste</w:t>
+      </w:r>
+      <w:proofErr w:type="spellEnd"/>
+      <w:r>
+        <w:t xml:space="preserve"> </w:t>
+      </w:r>
+      <w:proofErr w:type="spellStart"/>
+      <w:r>
+        <w:t>Teste</w:t>
+      </w:r>
+      <w:proofErr w:type="spellEnd"/>
+      <w:r>
+        <w:t xml:space="preserve"> </w:t>
+      </w:r>
+      <w:proofErr w:type="spellStart"/>
+      <w:r>
+        <w:t>Teste</w:t>
+      </w:r>
+      <w:proofErr w:type="spellEnd"/>
+      <w:r>
+        <w:t xml:space="preserve"> </w:t>
+      </w:r>
+      <w:proofErr w:type="spellStart"/>
+      <w:r>
+        <w:t>Teste</w:t>
+      </w:r>
+      <w:proofErr w:type="spellEnd"/>
+      <w:r>
+        <w:t xml:space="preserve"> </w:t>
+      </w:r>
+      <w:proofErr w:type="spellStart"/>
+      <w:r>
+        <w:t>Teste</w:t>
+      </w:r>
+      <w:proofErr w:type="spellEnd"/>
+      <w:r>
+        <w:t xml:space="preserve"> </w:t>
+      </w:r>
+      <w:proofErr w:type="spellStart"/>
+      <w:r>
+        <w:t>Teste</w:t>
+      </w:r>
+      <w:proofErr w:type="spellEnd"/>
+      <w:r>
+        <w:t xml:space="preserve"> </w:t>
+      </w:r>
+      <w:proofErr w:type="spellStart"/>
+      <w:r>
+        <w:t>Teste</w:t>
+      </w:r>
+      <w:proofErr w:type="spellEnd"/>
+      <w:r>
+        <w:t xml:space="preserve"> </w:t>
+      </w:r>
+      <w:proofErr w:type="spellStart"/>
+      <w:r>
+        <w:t>Teste</w:t>
+      </w:r>
+      <w:proofErr w:type="spellEnd"/>
+      <w:r>
+        <w:t xml:space="preserve"> </w:t>
+      </w:r>
+      <w:proofErr w:type="spellStart"/>
+      <w:r>
+        <w:t>Teste</w:t>
+      </w:r>
+      <w:proofErr w:type="spellEnd"/>
+      <w:r>
+        <w:t xml:space="preserve"> </w:t>
+      </w:r>
+      <w:proofErr w:type="spellStart"/>
+      <w:r>
+        <w:t>Teste</w:t>
+      </w:r>
+      <w:proofErr w:type="spellEnd"/>
+      <w:r>
+        <w:t xml:space="preserve"> </w:t>
+      </w:r>
+      <w:proofErr w:type="spellStart"/>
+      <w:r>
+        <w:t>Teste</w:t>
+      </w:r>
+      <w:proofErr w:type="spellEnd"/>
+      <w:r>
+        <w:t xml:space="preserve"> </w:t>
+      </w:r>
+      <w:proofErr w:type="spellStart"/>
+      <w:r>
+        <w:t>Teste</w:t>
+      </w:r>
+      <w:proofErr w:type="spellEnd"/>
+      <w:r>
+        <w:t xml:space="preserve"> </w:t>
+      </w:r>
+      <w:proofErr w:type="spellStart"/>
+      <w:r>
+        <w:t>Teste</w:t>
+      </w:r>
+      <w:proofErr w:type="spellEnd"/>
+      <w:r>
+        <w:t xml:space="preserve"> </w:t>
+      </w:r>
+      <w:proofErr w:type="spellStart"/>
+      <w:r>
+        <w:t>Teste</w:t>
+      </w:r>
+      <w:proofErr w:type="spellEnd"/>
+      <w:r>
+        <w:t xml:space="preserve"> </w:t>
+      </w:r>
+      <w:proofErr w:type="spellStart"/>
+      <w:r>
+        <w:t>Teste</w:t>
+      </w:r>
+      <w:proofErr w:type="spellEnd"/>
+      <w:r>
+        <w:t xml:space="preserve"> </w:t>
+      </w:r>
+      <w:proofErr w:type="spellStart"/>
+      <w:r>
+        <w:t>Teste</w:t>
+      </w:r>
+      <w:proofErr w:type="spellEnd"/>
+      <w:r>
+        <w:t xml:space="preserve"> </w:t>
+      </w:r>
+      <w:proofErr w:type="spellStart"/>
+      <w:r>
+        <w:t>Teste</w:t>
+      </w:r>
+      <w:proofErr w:type="spellEnd"/>
+      <w:r>
+        <w:t xml:space="preserve"> </w:t>
+      </w:r>
+      <w:proofErr w:type="spellStart"/>
+      <w:r>
+        <w:t>Teste</w:t>
+      </w:r>
+      <w:proofErr w:type="spellEnd"/>
+      <w:r>
+        <w:t xml:space="preserve"> </w:t>
+      </w:r>
+      <w:proofErr w:type="spellStart"/>
+      <w:r>
+        <w:t>Teste</w:t>
+      </w:r>
+      <w:proofErr w:type="spellEnd"/>
+      <w:r>
+        <w:t xml:space="preserve"> </w:t>
+      </w:r>
+      <w:proofErr w:type="spellStart"/>
+      <w:r>
+        <w:t>Teste</w:t>
+      </w:r>
+      <w:proofErr w:type="spellEnd"/>
+      <w:r>
+        <w:t xml:space="preserve"> </w:t>
+      </w:r>
+      <w:proofErr w:type="spellStart"/>
+      <w:r>
+        <w:t>Teste</w:t>
+      </w:r>
+      <w:proofErr w:type="spellEnd"/>
+      <w:r>
+        <w:t xml:space="preserve"> </w:t>
+      </w:r>
+      <w:proofErr w:type="spellStart"/>
+      <w:r>
+        <w:t>Teste</w:t>
+      </w:r>
+      <w:proofErr w:type="spellEnd"/>
+      <w:r>
+        <w:t xml:space="preserve"> </w:t>
+      </w:r>
+      <w:proofErr w:type="spellStart"/>
+      <w:r>
+        <w:t>Teste</w:t>
+      </w:r>
+      <w:proofErr w:type="spellEnd"/>
+      <w:r>
+        <w:t xml:space="preserve"> </w:t>
+      </w:r>
+      <w:proofErr w:type="spellStart"/>
+      <w:r>
+        <w:t>Teste</w:t>
+      </w:r>
+      <w:proofErr w:type="spellEnd"/>
+      <w:r>
+        <w:t xml:space="preserve"> </w:t>
+      </w:r>
+      <w:proofErr w:type="spellStart"/>
+      <w:r>
+        <w:t>Teste</w:t>
+      </w:r>
+      <w:proofErr w:type="spellEnd"/>
+      <w:r>
+        <w:t xml:space="preserve"> </w:t>
+      </w:r>
+      <w:proofErr w:type="spellStart"/>
+      <w:r>
+        <w:t>Teste</w:t>
+      </w:r>
+      <w:proofErr w:type="spellEnd"/>
+      <w:r>
+        <w:t xml:space="preserve"> </w:t>
+      </w:r>
+      <w:proofErr w:type="spellStart"/>
+      <w:r>
+        <w:t>Teste</w:t>
+      </w:r>
+      <w:proofErr w:type="spellEnd"/>
+      <w:r>
+        <w:t xml:space="preserve"> </w:t>
+      </w:r>
+      <w:proofErr w:type="spellStart"/>
+      <w:r>
+        <w:t>Teste</w:t>
       </w:r>
       <w:bookmarkStart w:id="0" w:name="_GoBack"/>
       <w:bookmarkEnd w:id="0"/>
+      <w:proofErr w:type="spellEnd"/>
     </w:p>
+    <w:p>
+      <w:r>
+        <w:t xml:space="preserve"> </w:t>
+      </w:r>
+    </w:p>
+    <w:p/>
     <w:sectPr>
       <w:pgSz w:w="11906" w:h="16838"/>
       <w:pgMar w:top="1417" w:right="1701" w:bottom="1417" w:left="1701" w:header="708" w:footer="708" w:gutter="0"/>

</xml_diff>